<commit_message>
Updated capstone folder and added 20211006 meeting notes
</commit_message>
<xml_diff>
--- a/IDC 4942 ~ Capstone/Weekly Reports/WeeklyLogTemplate.docx
+++ b/IDC 4942 ~ Capstone/Weekly Reports/WeeklyLogTemplate.docx
@@ -212,8 +212,8 @@
         <w:tblLook w:val="04A0" w:firstRow="1" w:lastRow="0" w:firstColumn="1" w:lastColumn="0" w:noHBand="0" w:noVBand="1"/>
       </w:tblPr>
       <w:tblGrid>
-        <w:gridCol w:w="3122"/>
-        <w:gridCol w:w="6228"/>
+        <w:gridCol w:w="3112"/>
+        <w:gridCol w:w="6238"/>
       </w:tblGrid>
       <w:tr>
         <w:tc>
@@ -262,6 +262,15 @@
                 <w:sz w:val="28"/>
               </w:rPr>
             </w:pPr>
+            <w:r>
+              <w:rPr>
+                <w:rFonts w:asciiTheme="minorHAnsi" w:hAnsiTheme="minorHAnsi" w:cstheme="minorHAnsi"/>
+                <w:b/>
+                <w:color w:val="002060"/>
+                <w:sz w:val="28"/>
+              </w:rPr>
+              <w:t>The Three Musketeers</w:t>
+            </w:r>
           </w:p>
         </w:tc>
       </w:tr>
@@ -303,6 +312,15 @@
                 <w:sz w:val="28"/>
               </w:rPr>
             </w:pPr>
+            <w:r>
+              <w:rPr>
+                <w:rFonts w:asciiTheme="minorHAnsi" w:hAnsiTheme="minorHAnsi" w:cstheme="minorHAnsi"/>
+                <w:b/>
+                <w:color w:val="002060"/>
+                <w:sz w:val="28"/>
+              </w:rPr>
+              <w:t>Tallahassee Memorial Health</w:t>
+            </w:r>
           </w:p>
         </w:tc>
       </w:tr>
@@ -344,6 +362,15 @@
                 <w:sz w:val="28"/>
               </w:rPr>
             </w:pPr>
+            <w:r>
+              <w:rPr>
+                <w:rFonts w:asciiTheme="minorHAnsi" w:hAnsiTheme="minorHAnsi" w:cstheme="minorHAnsi"/>
+                <w:b/>
+                <w:color w:val="002060"/>
+                <w:sz w:val="28"/>
+              </w:rPr>
+              <w:t>Hailey Skoglund, Gus Lipkin, Maverick Hope</w:t>
+            </w:r>
           </w:p>
         </w:tc>
       </w:tr>

</xml_diff>